<commit_message>
Next to final version
</commit_message>
<xml_diff>
--- a/Report/TU060 Y2 GIS - CA1 - Report - Student d21124026 - C Finnegan v1-1 261122.docx
+++ b/Report/TU060 Y2 GIS - CA1 - Report - Student d21124026 - C Finnegan v1-1 261122.docx
@@ -488,7 +488,7 @@
         <w:rPr>
           <w:noProof/>
         </w:rPr>
-        <w:instrText xml:space="preserve"> PAGEREF _Toc120123898 \h </w:instrText>
+        <w:instrText xml:space="preserve"> PAGEREF _Toc120449648 \h </w:instrText>
       </w:r>
       <w:r>
         <w:rPr>
@@ -553,7 +553,7 @@
         <w:rPr>
           <w:noProof/>
         </w:rPr>
-        <w:instrText xml:space="preserve"> PAGEREF _Toc120123899 \h </w:instrText>
+        <w:instrText xml:space="preserve"> PAGEREF _Toc120449649 \h </w:instrText>
       </w:r>
       <w:r>
         <w:rPr>
@@ -620,7 +620,7 @@
         <w:rPr>
           <w:noProof/>
         </w:rPr>
-        <w:instrText xml:space="preserve"> PAGEREF _Toc120123900 \h </w:instrText>
+        <w:instrText xml:space="preserve"> PAGEREF _Toc120449650 \h </w:instrText>
       </w:r>
       <w:r>
         <w:rPr>
@@ -667,7 +667,7 @@
           <w:noProof/>
         </w:rPr>
         <w:tab/>
-        <w:t>Geographical Comparison 1 – Based on Stated Problem</w:t>
+        <w:t>Changes in Unemployment Rates Between 2011 and 2016</w:t>
       </w:r>
       <w:r>
         <w:rPr>
@@ -685,7 +685,7 @@
         <w:rPr>
           <w:noProof/>
         </w:rPr>
-        <w:instrText xml:space="preserve"> PAGEREF _Toc120123901 \h </w:instrText>
+        <w:instrText xml:space="preserve"> PAGEREF _Toc120449651 \h </w:instrText>
       </w:r>
       <w:r>
         <w:rPr>
@@ -732,7 +732,7 @@
           <w:noProof/>
         </w:rPr>
         <w:tab/>
-        <w:t>Geographical Comparison 2 – Based on Stated Problem</w:t>
+        <w:t>Correlation of Education Levels to Unemployment</w:t>
       </w:r>
       <w:r>
         <w:rPr>
@@ -750,7 +750,7 @@
         <w:rPr>
           <w:noProof/>
         </w:rPr>
-        <w:instrText xml:space="preserve"> PAGEREF _Toc120123902 \h </w:instrText>
+        <w:instrText xml:space="preserve"> PAGEREF _Toc120449652 \h </w:instrText>
       </w:r>
       <w:r>
         <w:rPr>
@@ -767,7 +767,7 @@
         <w:rPr>
           <w:noProof/>
         </w:rPr>
-        <w:t>5</w:t>
+        <w:t>6</w:t>
       </w:r>
       <w:r>
         <w:rPr>
@@ -797,7 +797,7 @@
           <w:noProof/>
         </w:rPr>
         <w:tab/>
-        <w:t>Geographical Comparison 3 – Based on Stated Problem</w:t>
+        <w:t>Correlation of Education Level to Socio-Economic Group</w:t>
       </w:r>
       <w:r>
         <w:rPr>
@@ -815,7 +815,7 @@
         <w:rPr>
           <w:noProof/>
         </w:rPr>
-        <w:instrText xml:space="preserve"> PAGEREF _Toc120123903 \h </w:instrText>
+        <w:instrText xml:space="preserve"> PAGEREF _Toc120449653 \h </w:instrText>
       </w:r>
       <w:r>
         <w:rPr>
@@ -833,6 +833,71 @@
           <w:noProof/>
         </w:rPr>
         <w:t>6</w:t>
+      </w:r>
+      <w:r>
+        <w:rPr>
+          <w:noProof/>
+        </w:rPr>
+        <w:fldChar w:fldCharType="end"/>
+      </w:r>
+    </w:p>
+    <w:p>
+      <w:pPr>
+        <w:pStyle w:val="TOC2"/>
+        <w:rPr>
+          <w:rFonts w:asciiTheme="minorHAnsi" w:eastAsiaTheme="minorEastAsia" w:hAnsiTheme="minorHAnsi" w:cstheme="minorBidi"/>
+          <w:noProof/>
+          <w:szCs w:val="22"/>
+          <w:lang w:val="en-IE" w:eastAsia="en-IE"/>
+        </w:rPr>
+      </w:pPr>
+      <w:r>
+        <w:rPr>
+          <w:noProof/>
+        </w:rPr>
+        <w:t>2.4</w:t>
+      </w:r>
+      <w:r>
+        <w:rPr>
+          <w:noProof/>
+        </w:rPr>
+        <w:tab/>
+        <w:t>Geographical Comparison 2 – Based on Stated Problem</w:t>
+      </w:r>
+      <w:r>
+        <w:rPr>
+          <w:noProof/>
+        </w:rPr>
+        <w:tab/>
+      </w:r>
+      <w:r>
+        <w:rPr>
+          <w:noProof/>
+        </w:rPr>
+        <w:fldChar w:fldCharType="begin"/>
+      </w:r>
+      <w:r>
+        <w:rPr>
+          <w:noProof/>
+        </w:rPr>
+        <w:instrText xml:space="preserve"> PAGEREF _Toc120449654 \h </w:instrText>
+      </w:r>
+      <w:r>
+        <w:rPr>
+          <w:noProof/>
+        </w:rPr>
+      </w:r>
+      <w:r>
+        <w:rPr>
+          <w:noProof/>
+        </w:rPr>
+        <w:fldChar w:fldCharType="separate"/>
+      </w:r>
+      <w:r>
+        <w:rPr>
+          <w:noProof/>
+        </w:rPr>
+        <w:t>7</w:t>
       </w:r>
       <w:r>
         <w:rPr>
@@ -882,7 +947,7 @@
         <w:rPr>
           <w:noProof/>
         </w:rPr>
-        <w:instrText xml:space="preserve"> PAGEREF _Toc120123904 \h </w:instrText>
+        <w:instrText xml:space="preserve"> PAGEREF _Toc120449655 \h </w:instrText>
       </w:r>
       <w:r>
         <w:rPr>
@@ -899,7 +964,7 @@
         <w:rPr>
           <w:noProof/>
         </w:rPr>
-        <w:t>7</w:t>
+        <w:t>8</w:t>
       </w:r>
       <w:r>
         <w:rPr>
@@ -929,7 +994,7 @@
           <w:noProof/>
         </w:rPr>
         <w:tab/>
-        <w:t>Problem 1</w:t>
+        <w:t>Changing Patterns in Rates in Employment</w:t>
       </w:r>
       <w:r>
         <w:rPr>
@@ -947,7 +1012,7 @@
         <w:rPr>
           <w:noProof/>
         </w:rPr>
-        <w:instrText xml:space="preserve"> PAGEREF _Toc120123905 \h </w:instrText>
+        <w:instrText xml:space="preserve"> PAGEREF _Toc120449656 \h </w:instrText>
       </w:r>
       <w:r>
         <w:rPr>
@@ -964,7 +1029,7 @@
         <w:rPr>
           <w:noProof/>
         </w:rPr>
-        <w:t>7</w:t>
+        <w:t>8</w:t>
       </w:r>
       <w:r>
         <w:rPr>
@@ -994,7 +1059,7 @@
           <w:noProof/>
         </w:rPr>
         <w:tab/>
-        <w:t>Problem 2</w:t>
+        <w:t>Relation of Education to Unemployment</w:t>
       </w:r>
       <w:r>
         <w:rPr>
@@ -1012,7 +1077,7 @@
         <w:rPr>
           <w:noProof/>
         </w:rPr>
-        <w:instrText xml:space="preserve"> PAGEREF _Toc120123906 \h </w:instrText>
+        <w:instrText xml:space="preserve"> PAGEREF _Toc120449657 \h </w:instrText>
       </w:r>
       <w:r>
         <w:rPr>
@@ -1029,7 +1094,7 @@
         <w:rPr>
           <w:noProof/>
         </w:rPr>
-        <w:t>7</w:t>
+        <w:t>8</w:t>
       </w:r>
       <w:r>
         <w:rPr>
@@ -1059,7 +1124,7 @@
           <w:noProof/>
         </w:rPr>
         <w:tab/>
-        <w:t>Problem 3</w:t>
+        <w:t>Socio-Economic Groups and Education</w:t>
       </w:r>
       <w:r>
         <w:rPr>
@@ -1077,7 +1142,7 @@
         <w:rPr>
           <w:noProof/>
         </w:rPr>
-        <w:instrText xml:space="preserve"> PAGEREF _Toc120123907 \h </w:instrText>
+        <w:instrText xml:space="preserve"> PAGEREF _Toc120449658 \h </w:instrText>
       </w:r>
       <w:r>
         <w:rPr>
@@ -1094,7 +1159,7 @@
         <w:rPr>
           <w:noProof/>
         </w:rPr>
-        <w:t>7</w:t>
+        <w:t>8</w:t>
       </w:r>
       <w:r>
         <w:rPr>
@@ -1356,7 +1421,7 @@
       <w:pPr>
         <w:pStyle w:val="Heading1"/>
       </w:pPr>
-      <w:bookmarkStart w:id="0" w:name="_Toc120123898"/>
+      <w:bookmarkStart w:id="0" w:name="_Toc120449648"/>
       <w:r>
         <w:lastRenderedPageBreak/>
         <w:t>Assignment</w:t>
@@ -1375,7 +1440,7 @@
       </w:pPr>
       <w:bookmarkStart w:id="1" w:name="_Ref117623727"/>
       <w:bookmarkStart w:id="2" w:name="_Ref117623728"/>
-      <w:bookmarkStart w:id="3" w:name="_Toc120123899"/>
+      <w:bookmarkStart w:id="3" w:name="_Toc120449649"/>
       <w:r>
         <w:t>High Level Description</w:t>
       </w:r>
@@ -1511,6 +1576,7 @@
         <w:t>data points from the 2011 and 2016 Irish census data;</w:t>
       </w:r>
     </w:p>
+    <w:p/>
     <w:p>
       <w:pPr>
         <w:pStyle w:val="ListParagraph"/>
@@ -1520,7 +1586,7 @@
         </w:numPr>
       </w:pPr>
       <w:r>
-        <w:t>Distribution of Education Levels across EDs, and how this relates to Employment Levels</w:t>
+        <w:t>How Employment rates have changes in the EDs from 2011 to 2016.</w:t>
       </w:r>
     </w:p>
     <w:p>
@@ -1538,7 +1604,7 @@
         </w:numPr>
       </w:pPr>
       <w:r>
-        <w:t>The impact of Education Levels on Socio-Economic groups in north Dublin EDs.</w:t>
+        <w:t>Distribution of Education Levels across EDs, and how this relates to Employment Levels</w:t>
       </w:r>
     </w:p>
     <w:p>
@@ -1556,7 +1622,7 @@
         </w:numPr>
       </w:pPr>
       <w:r>
-        <w:t>The relationship of Occupation types to Education within the selected EDs.</w:t>
+        <w:t>The impact of Education Levels on Socio-Economic groups in north Dublin EDs.</w:t>
       </w:r>
     </w:p>
     <w:p>
@@ -1574,8 +1640,14 @@
         </w:numPr>
       </w:pPr>
       <w:r>
-        <w:t>How Employment rates have changes in the EDs from 2011 to 2016.</w:t>
-      </w:r>
+        <w:t>The relationship of Occupation types to Education within the selected EDs.</w:t>
+      </w:r>
+    </w:p>
+    <w:p>
+      <w:pPr>
+        <w:pStyle w:val="ListParagraph"/>
+        <w:ind w:left="1854"/>
+      </w:pPr>
     </w:p>
     <w:p/>
     <w:p/>
@@ -1616,9 +1688,9 @@
       <w:pPr>
         <w:pStyle w:val="Heading1"/>
       </w:pPr>
-      <w:bookmarkStart w:id="5" w:name="_Toc120123900"/>
-      <w:bookmarkStart w:id="6" w:name="_Ref120391190"/>
-      <w:bookmarkStart w:id="7" w:name="_Ref120391204"/>
+      <w:bookmarkStart w:id="5" w:name="_Ref120391190"/>
+      <w:bookmarkStart w:id="6" w:name="_Ref120391204"/>
+      <w:bookmarkStart w:id="7" w:name="_Toc120449650"/>
       <w:r>
         <w:lastRenderedPageBreak/>
         <w:t>Data</w:t>
@@ -1637,233 +1709,13 @@
       <w:pPr>
         <w:pStyle w:val="Heading2"/>
       </w:pPr>
-      <w:bookmarkStart w:id="8" w:name="_Toc120123901"/>
-      <w:r>
-        <w:t>Geographical Comparison</w:t>
-      </w:r>
-      <w:r>
-        <w:t xml:space="preserve"> 1 – Based on Stated Problem</w:t>
+      <w:bookmarkStart w:id="8" w:name="_Ref120444063"/>
+      <w:bookmarkStart w:id="9" w:name="_Toc120449651"/>
+      <w:r>
+        <w:t>Changes in Unemployment Rates Between 2011 and 2016</w:t>
       </w:r>
       <w:bookmarkEnd w:id="8"/>
-    </w:p>
-    <w:p>
-      <w:pPr>
-        <w:tabs>
-          <w:tab w:val="left" w:pos="9602"/>
-        </w:tabs>
-      </w:pPr>
-      <w:r>
-        <w:t>Examples in class;</w:t>
-      </w:r>
-    </w:p>
-    <w:p>
-      <w:pPr>
-        <w:pStyle w:val="ListParagraph"/>
-        <w:numPr>
-          <w:ilvl w:val="0"/>
-          <w:numId w:val="17"/>
-        </w:numPr>
-        <w:tabs>
-          <w:tab w:val="left" w:pos="9602"/>
-        </w:tabs>
-      </w:pPr>
-      <w:r>
-        <w:t>Education v Income in different areas.</w:t>
-      </w:r>
-      <w:r>
-        <w:t xml:space="preserve"> </w:t>
-      </w:r>
-    </w:p>
-    <w:p>
-      <w:pPr>
-        <w:pStyle w:val="ListParagraph"/>
-        <w:tabs>
-          <w:tab w:val="left" w:pos="9602"/>
-        </w:tabs>
-        <w:ind w:left="1854"/>
-      </w:pPr>
-    </w:p>
-    <w:p>
-      <w:pPr>
-        <w:tabs>
-          <w:tab w:val="left" w:pos="9602"/>
-        </w:tabs>
-      </w:pPr>
-      <w:r>
-        <w:t>Techniques in class;</w:t>
-      </w:r>
-    </w:p>
-    <w:p>
-      <w:pPr>
-        <w:pStyle w:val="ListParagraph"/>
-        <w:numPr>
-          <w:ilvl w:val="0"/>
-          <w:numId w:val="17"/>
-        </w:numPr>
-        <w:tabs>
-          <w:tab w:val="left" w:pos="9602"/>
-        </w:tabs>
-      </w:pPr>
-      <w:r>
-        <w:t xml:space="preserve">Layer symbols over each other like Choropleth first and then a graduated symbol. (Income v Education). </w:t>
-      </w:r>
-    </w:p>
-    <w:p>
-      <w:pPr>
-        <w:tabs>
-          <w:tab w:val="left" w:pos="9602"/>
-        </w:tabs>
-      </w:pPr>
-    </w:p>
-    <w:p>
-      <w:pPr>
-        <w:tabs>
-          <w:tab w:val="left" w:pos="9602"/>
-        </w:tabs>
-      </w:pPr>
-      <w:r>
-        <w:t>Correlation between education and employment is key theme of assignment.</w:t>
-      </w:r>
-    </w:p>
-    <w:p>
-      <w:pPr>
-        <w:tabs>
-          <w:tab w:val="left" w:pos="9602"/>
-        </w:tabs>
-      </w:pPr>
-      <w:r>
-        <w:t>Geographical area should be at least ED</w:t>
-      </w:r>
-      <w:r>
-        <w:t xml:space="preserve"> (Electoral divisions) – 3440 of these.</w:t>
-      </w:r>
-    </w:p>
-    <w:p>
-      <w:pPr>
-        <w:spacing w:after="0" w:line="240" w:lineRule="auto"/>
-        <w:ind w:left="0"/>
-        <w:rPr>
-          <w:b/>
-          <w:bCs/>
-          <w:iCs/>
-          <w:color w:val="3C8D94"/>
-          <w:sz w:val="26"/>
-          <w:szCs w:val="28"/>
-        </w:rPr>
-      </w:pPr>
-      <w:r>
-        <w:br w:type="page"/>
-      </w:r>
-    </w:p>
-    <w:p>
-      <w:pPr>
-        <w:pStyle w:val="Heading2"/>
-      </w:pPr>
-      <w:bookmarkStart w:id="9" w:name="_Toc120123902"/>
-      <w:r>
-        <w:lastRenderedPageBreak/>
-        <w:t>Geographical Comparison 2 – Based on Stated Problem</w:t>
-      </w:r>
       <w:bookmarkEnd w:id="9"/>
-    </w:p>
-    <w:p>
-      <w:pPr>
-        <w:tabs>
-          <w:tab w:val="left" w:pos="9602"/>
-        </w:tabs>
-      </w:pPr>
-      <w:r>
-        <w:t>Examples in class;</w:t>
-      </w:r>
-    </w:p>
-    <w:p>
-      <w:pPr>
-        <w:pStyle w:val="ListParagraph"/>
-        <w:numPr>
-          <w:ilvl w:val="0"/>
-          <w:numId w:val="17"/>
-        </w:numPr>
-        <w:tabs>
-          <w:tab w:val="left" w:pos="9602"/>
-        </w:tabs>
-      </w:pPr>
-      <w:r>
-        <w:t xml:space="preserve">Education v Income in different areas. </w:t>
-      </w:r>
-    </w:p>
-    <w:p>
-      <w:pPr>
-        <w:pStyle w:val="ListParagraph"/>
-        <w:tabs>
-          <w:tab w:val="left" w:pos="9602"/>
-        </w:tabs>
-        <w:ind w:left="1854"/>
-      </w:pPr>
-    </w:p>
-    <w:p>
-      <w:pPr>
-        <w:tabs>
-          <w:tab w:val="left" w:pos="9602"/>
-        </w:tabs>
-      </w:pPr>
-      <w:r>
-        <w:t>Techniques in class;</w:t>
-      </w:r>
-    </w:p>
-    <w:p>
-      <w:pPr>
-        <w:pStyle w:val="ListParagraph"/>
-        <w:numPr>
-          <w:ilvl w:val="0"/>
-          <w:numId w:val="17"/>
-        </w:numPr>
-        <w:tabs>
-          <w:tab w:val="left" w:pos="9602"/>
-        </w:tabs>
-      </w:pPr>
-      <w:r>
-        <w:t xml:space="preserve">Layer symbols over each other like Choropleth first and then a graduated symbol. (Income v Education). </w:t>
-      </w:r>
-    </w:p>
-    <w:p>
-      <w:pPr>
-        <w:tabs>
-          <w:tab w:val="left" w:pos="9602"/>
-        </w:tabs>
-      </w:pPr>
-    </w:p>
-    <w:p>
-      <w:pPr>
-        <w:tabs>
-          <w:tab w:val="left" w:pos="9602"/>
-        </w:tabs>
-      </w:pPr>
-    </w:p>
-    <w:p>
-      <w:pPr>
-        <w:spacing w:after="0" w:line="240" w:lineRule="auto"/>
-        <w:ind w:left="0"/>
-        <w:rPr>
-          <w:b/>
-          <w:bCs/>
-          <w:iCs/>
-          <w:color w:val="3C8D94"/>
-          <w:sz w:val="26"/>
-          <w:szCs w:val="28"/>
-        </w:rPr>
-      </w:pPr>
-      <w:r>
-        <w:br w:type="page"/>
-      </w:r>
-    </w:p>
-    <w:p>
-      <w:pPr>
-        <w:pStyle w:val="Heading2"/>
-      </w:pPr>
-      <w:r>
-        <w:lastRenderedPageBreak/>
-        <w:t>Changes in Unemployment Rates Between 2011 and 2016</w:t>
-      </w:r>
     </w:p>
     <w:p>
       <w:pPr>
@@ -1965,22 +1817,6 @@
         <w:tabs>
           <w:tab w:val="left" w:pos="9602"/>
         </w:tabs>
-      </w:pPr>
-    </w:p>
-    <w:p>
-      <w:pPr>
-        <w:spacing w:after="0" w:line="240" w:lineRule="auto"/>
-        <w:ind w:left="0"/>
-      </w:pPr>
-      <w:r>
-        <w:br w:type="page"/>
-      </w:r>
-    </w:p>
-    <w:p>
-      <w:pPr>
-        <w:tabs>
-          <w:tab w:val="left" w:pos="9602"/>
-        </w:tabs>
         <w:rPr>
           <w:i/>
           <w:iCs/>
@@ -2068,6 +1904,9 @@
           <w:tab w:val="left" w:pos="9602"/>
         </w:tabs>
       </w:pPr>
+      <w:r>
+        <w:t>The unemployment rates are noticeably lower in the 2016 data. It will be interesting to determine if this trend continues to improve when the 2022 census data becomes available.</w:t>
+      </w:r>
     </w:p>
     <w:p>
       <w:pPr>
@@ -2076,13 +1915,118 @@
         </w:tabs>
       </w:pPr>
       <w:r>
-        <w:t>The unemployment rates are noticeably lower in the 2016 data. It will be interesting to determine if this trend continues to improve when the 2022 census data becomes available.</w:t>
+        <w:t>This 2016 visualisation of unemployment rates in the region will be a touchpoint reference for the analysis of other 2016 data points in the following sub-sections.</w:t>
       </w:r>
     </w:p>
     <w:p>
       <w:pPr>
-        <w:spacing w:after="0" w:line="240" w:lineRule="auto"/>
-        <w:ind w:left="0"/>
+        <w:tabs>
+          <w:tab w:val="left" w:pos="9602"/>
+        </w:tabs>
+      </w:pPr>
+    </w:p>
+    <w:p>
+      <w:pPr>
+        <w:pStyle w:val="Heading2"/>
+      </w:pPr>
+      <w:bookmarkStart w:id="10" w:name="_Ref120444429"/>
+      <w:bookmarkStart w:id="11" w:name="_Toc120449652"/>
+      <w:r>
+        <w:lastRenderedPageBreak/>
+        <w:t>Corr</w:t>
+      </w:r>
+      <w:r>
+        <w:t>elation of Education Levels to Unemployment</w:t>
+      </w:r>
+      <w:bookmarkEnd w:id="10"/>
+      <w:bookmarkEnd w:id="11"/>
+    </w:p>
+    <w:p>
+      <w:pPr>
+        <w:tabs>
+          <w:tab w:val="left" w:pos="9602"/>
+        </w:tabs>
+      </w:pPr>
+      <w:r>
+        <w:t>The distribution of education levels in the 2016 Irish Census data for the chosen Electoral Divisions generates the visualisation below.</w:t>
+      </w:r>
+    </w:p>
+    <w:p>
+      <w:pPr>
+        <w:tabs>
+          <w:tab w:val="left" w:pos="9602"/>
+        </w:tabs>
+        <w:rPr>
+          <w:i/>
+          <w:iCs/>
+        </w:rPr>
+      </w:pPr>
+      <w:r>
+        <w:rPr>
+          <w:i/>
+          <w:iCs/>
+        </w:rPr>
+        <w:t>Figure – 2016 Rates of Higher Education</w:t>
+      </w:r>
+    </w:p>
+    <w:p>
+      <w:pPr>
+        <w:tabs>
+          <w:tab w:val="left" w:pos="9602"/>
+        </w:tabs>
+      </w:pPr>
+      <w:r>
+        <w:rPr>
+          <w:noProof/>
+        </w:rPr>
+        <w:drawing>
+          <wp:inline distT="0" distB="0" distL="0" distR="0" wp14:anchorId="73967F50" wp14:editId="21340A39">
+            <wp:extent cx="5513070" cy="3029803"/>
+            <wp:effectExtent l="0" t="0" r="0" b="0"/>
+            <wp:docPr id="2" name="Picture 2" descr="Map&#10;&#10;Description automatically generated"/>
+            <wp:cNvGraphicFramePr>
+              <a:graphicFrameLocks xmlns:a="http://schemas.openxmlformats.org/drawingml/2006/main" noChangeAspect="1"/>
+            </wp:cNvGraphicFramePr>
+            <a:graphic xmlns:a="http://schemas.openxmlformats.org/drawingml/2006/main">
+              <a:graphicData uri="http://schemas.openxmlformats.org/drawingml/2006/picture">
+                <pic:pic xmlns:pic="http://schemas.openxmlformats.org/drawingml/2006/picture">
+                  <pic:nvPicPr>
+                    <pic:cNvPr id="2" name="Picture 2" descr="Map&#10;&#10;Description automatically generated"/>
+                    <pic:cNvPicPr/>
+                  </pic:nvPicPr>
+                  <pic:blipFill>
+                    <a:blip r:embed="rId22" cstate="print">
+                      <a:extLst>
+                        <a:ext uri="{28A0092B-C50C-407E-A947-70E740481C1C}">
+                          <a14:useLocalDpi xmlns:a14="http://schemas.microsoft.com/office/drawing/2010/main" val="0"/>
+                        </a:ext>
+                      </a:extLst>
+                    </a:blip>
+                    <a:stretch>
+                      <a:fillRect/>
+                    </a:stretch>
+                  </pic:blipFill>
+                  <pic:spPr>
+                    <a:xfrm>
+                      <a:off x="0" y="0"/>
+                      <a:ext cx="5530017" cy="3039117"/>
+                    </a:xfrm>
+                    <a:prstGeom prst="rect">
+                      <a:avLst/>
+                    </a:prstGeom>
+                  </pic:spPr>
+                </pic:pic>
+              </a:graphicData>
+            </a:graphic>
+          </wp:inline>
+        </w:drawing>
+      </w:r>
+    </w:p>
+    <w:p>
+      <w:pPr>
+        <w:tabs>
+          <w:tab w:val="left" w:pos="9602"/>
+        </w:tabs>
         <w:rPr>
           <w:b/>
           <w:bCs/>
@@ -2093,41 +2037,471 @@
         </w:rPr>
       </w:pPr>
       <w:r>
-        <w:br w:type="page"/>
+        <w:t xml:space="preserve">The census data has been collated to group together all individuals who have qualified at a third level institution with an ordinary </w:t>
+      </w:r>
+      <w:proofErr w:type="gramStart"/>
+      <w:r>
+        <w:t>bachelor</w:t>
+      </w:r>
+      <w:proofErr w:type="gramEnd"/>
+      <w:r>
+        <w:t xml:space="preserve"> degree/national diploma or higher.  </w:t>
       </w:r>
     </w:p>
     <w:p>
       <w:pPr>
-        <w:pStyle w:val="Heading1"/>
-      </w:pPr>
-      <w:bookmarkStart w:id="10" w:name="_Ref117777739"/>
-      <w:bookmarkStart w:id="11" w:name="_Toc120123904"/>
-      <w:r>
-        <w:lastRenderedPageBreak/>
-        <w:t>Insights</w:t>
-      </w:r>
-      <w:bookmarkEnd w:id="10"/>
-      <w:r>
-        <w:t xml:space="preserve"> </w:t>
-      </w:r>
-      <w:r>
-        <w:t>and Conclusions</w:t>
-      </w:r>
-      <w:bookmarkEnd w:id="11"/>
-    </w:p>
-    <w:p>
-      <w:pPr>
         <w:pStyle w:val="Heading2"/>
       </w:pPr>
-      <w:bookmarkStart w:id="12" w:name="_Toc120123905"/>
-      <w:r>
-        <w:t>Problem 1</w:t>
+      <w:bookmarkStart w:id="12" w:name="_Toc120449653"/>
+      <w:r>
+        <w:t xml:space="preserve">Correlation of Education </w:t>
+      </w:r>
+      <w:r>
+        <w:t xml:space="preserve">Level </w:t>
+      </w:r>
+      <w:r>
+        <w:t>to Socio</w:t>
+      </w:r>
+      <w:r>
+        <w:t>-E</w:t>
+      </w:r>
+      <w:r>
+        <w:t>conomic Group</w:t>
       </w:r>
       <w:bookmarkEnd w:id="12"/>
     </w:p>
     <w:p>
-      <w:r>
-        <w:t xml:space="preserve">The </w:t>
+      <w:pPr>
+        <w:tabs>
+          <w:tab w:val="left" w:pos="9602"/>
+        </w:tabs>
+      </w:pPr>
+      <w:r>
+        <w:t xml:space="preserve">With reference to the map </w:t>
+      </w:r>
+      <w:r>
+        <w:t>visualisation</w:t>
+      </w:r>
+      <w:r>
+        <w:t xml:space="preserve"> in </w:t>
+      </w:r>
+      <w:r>
+        <w:t xml:space="preserve">Section </w:t>
+      </w:r>
+      <w:r>
+        <w:fldChar w:fldCharType="begin"/>
+      </w:r>
+      <w:r>
+        <w:instrText xml:space="preserve"> REF _Ref120444429 \r \h </w:instrText>
+      </w:r>
+      <w:r>
+        <w:fldChar w:fldCharType="separate"/>
+      </w:r>
+      <w:r>
+        <w:t>2.2</w:t>
+      </w:r>
+      <w:r>
+        <w:fldChar w:fldCharType="end"/>
+      </w:r>
+      <w:r>
+        <w:t>, the figure below shows the distribution of Socio-Economic groups in the Electoral Divisions in our study.</w:t>
+      </w:r>
+    </w:p>
+    <w:p>
+      <w:pPr>
+        <w:tabs>
+          <w:tab w:val="left" w:pos="9602"/>
+        </w:tabs>
+        <w:rPr>
+          <w:i/>
+          <w:iCs/>
+        </w:rPr>
+      </w:pPr>
+      <w:r>
+        <w:rPr>
+          <w:i/>
+          <w:iCs/>
+        </w:rPr>
+        <w:t xml:space="preserve">Figure – 2016 </w:t>
+      </w:r>
+      <w:r>
+        <w:rPr>
+          <w:i/>
+          <w:iCs/>
+        </w:rPr>
+        <w:t>Population Rate in the A or B Socio-Economic Group</w:t>
+      </w:r>
+    </w:p>
+    <w:p>
+      <w:pPr>
+        <w:tabs>
+          <w:tab w:val="left" w:pos="9602"/>
+        </w:tabs>
+      </w:pPr>
+      <w:r>
+        <w:rPr>
+          <w:noProof/>
+        </w:rPr>
+        <w:drawing>
+          <wp:inline distT="0" distB="0" distL="0" distR="0" wp14:anchorId="06A997B8" wp14:editId="26F69B63">
+            <wp:extent cx="5512435" cy="3111690"/>
+            <wp:effectExtent l="0" t="0" r="0" b="0"/>
+            <wp:docPr id="3" name="Picture 3" descr="Map&#10;&#10;Description automatically generated"/>
+            <wp:cNvGraphicFramePr>
+              <a:graphicFrameLocks xmlns:a="http://schemas.openxmlformats.org/drawingml/2006/main" noChangeAspect="1"/>
+            </wp:cNvGraphicFramePr>
+            <a:graphic xmlns:a="http://schemas.openxmlformats.org/drawingml/2006/main">
+              <a:graphicData uri="http://schemas.openxmlformats.org/drawingml/2006/picture">
+                <pic:pic xmlns:pic="http://schemas.openxmlformats.org/drawingml/2006/picture">
+                  <pic:nvPicPr>
+                    <pic:cNvPr id="3" name="Picture 3" descr="Map&#10;&#10;Description automatically generated"/>
+                    <pic:cNvPicPr/>
+                  </pic:nvPicPr>
+                  <pic:blipFill>
+                    <a:blip r:embed="rId23" cstate="print">
+                      <a:extLst>
+                        <a:ext uri="{28A0092B-C50C-407E-A947-70E740481C1C}">
+                          <a14:useLocalDpi xmlns:a14="http://schemas.microsoft.com/office/drawing/2010/main" val="0"/>
+                        </a:ext>
+                      </a:extLst>
+                    </a:blip>
+                    <a:stretch>
+                      <a:fillRect/>
+                    </a:stretch>
+                  </pic:blipFill>
+                  <pic:spPr>
+                    <a:xfrm>
+                      <a:off x="0" y="0"/>
+                      <a:ext cx="5541261" cy="3127962"/>
+                    </a:xfrm>
+                    <a:prstGeom prst="rect">
+                      <a:avLst/>
+                    </a:prstGeom>
+                  </pic:spPr>
+                </pic:pic>
+              </a:graphicData>
+            </a:graphic>
+          </wp:inline>
+        </w:drawing>
+      </w:r>
+    </w:p>
+    <w:p>
+      <w:pPr>
+        <w:tabs>
+          <w:tab w:val="left" w:pos="9602"/>
+        </w:tabs>
+      </w:pPr>
+      <w:r>
+        <w:lastRenderedPageBreak/>
+        <w:t xml:space="preserve">The % of the population of each </w:t>
+      </w:r>
+      <w:r>
+        <w:t>Electoral Divisions</w:t>
+      </w:r>
+      <w:r>
+        <w:t xml:space="preserve"> who classify themselves as belonging to </w:t>
+      </w:r>
+      <w:r>
+        <w:t>Socio-Economic</w:t>
+      </w:r>
+      <w:r>
+        <w:t xml:space="preserve"> groups A (</w:t>
+      </w:r>
+      <w:r>
+        <w:rPr>
+          <w:i/>
+          <w:iCs/>
+        </w:rPr>
+        <w:t xml:space="preserve">Employers and </w:t>
+      </w:r>
+      <w:r>
+        <w:rPr>
+          <w:i/>
+          <w:iCs/>
+        </w:rPr>
+        <w:t>M</w:t>
+      </w:r>
+      <w:r>
+        <w:rPr>
+          <w:i/>
+          <w:iCs/>
+        </w:rPr>
+        <w:t>anagers</w:t>
+      </w:r>
+      <w:r>
+        <w:t>) and B (</w:t>
+      </w:r>
+      <w:r>
+        <w:rPr>
+          <w:i/>
+          <w:iCs/>
+        </w:rPr>
+        <w:t xml:space="preserve">Higher </w:t>
+      </w:r>
+      <w:r>
+        <w:rPr>
+          <w:i/>
+          <w:iCs/>
+        </w:rPr>
+        <w:t>P</w:t>
+      </w:r>
+      <w:r>
+        <w:rPr>
+          <w:i/>
+          <w:iCs/>
+        </w:rPr>
+        <w:t>rofessional</w:t>
+      </w:r>
+      <w:r>
+        <w:t xml:space="preserve">) are grouped together. This size of this A+B group is compared against all other </w:t>
+      </w:r>
+      <w:r>
+        <w:t>Socio-Economic groups</w:t>
+      </w:r>
+      <w:r>
+        <w:t xml:space="preserve"> in each </w:t>
+      </w:r>
+      <w:r>
+        <w:t>Electoral Division</w:t>
+      </w:r>
+      <w:r>
+        <w:t>.</w:t>
+      </w:r>
+      <w:r>
+        <w:t xml:space="preserve"> </w:t>
+      </w:r>
+    </w:p>
+    <w:p>
+      <w:pPr>
+        <w:pStyle w:val="Heading2"/>
+      </w:pPr>
+      <w:bookmarkStart w:id="13" w:name="_Toc120449654"/>
+      <w:r>
+        <w:t>Geographical Comparison 2 – Based on Stated Problem</w:t>
+      </w:r>
+      <w:bookmarkEnd w:id="13"/>
+    </w:p>
+    <w:p>
+      <w:pPr>
+        <w:tabs>
+          <w:tab w:val="left" w:pos="9602"/>
+        </w:tabs>
+      </w:pPr>
+      <w:r>
+        <w:t>Examples in class;</w:t>
+      </w:r>
+    </w:p>
+    <w:p>
+      <w:pPr>
+        <w:pStyle w:val="ListParagraph"/>
+        <w:numPr>
+          <w:ilvl w:val="0"/>
+          <w:numId w:val="17"/>
+        </w:numPr>
+        <w:tabs>
+          <w:tab w:val="left" w:pos="9602"/>
+        </w:tabs>
+      </w:pPr>
+      <w:r>
+        <w:t xml:space="preserve">Education v Income in different areas. </w:t>
+      </w:r>
+    </w:p>
+    <w:p>
+      <w:pPr>
+        <w:pStyle w:val="ListParagraph"/>
+        <w:tabs>
+          <w:tab w:val="left" w:pos="9602"/>
+        </w:tabs>
+        <w:ind w:left="1854"/>
+      </w:pPr>
+    </w:p>
+    <w:p>
+      <w:pPr>
+        <w:tabs>
+          <w:tab w:val="left" w:pos="9602"/>
+        </w:tabs>
+      </w:pPr>
+      <w:r>
+        <w:t>Techniques in class;</w:t>
+      </w:r>
+    </w:p>
+    <w:p>
+      <w:pPr>
+        <w:pStyle w:val="ListParagraph"/>
+        <w:numPr>
+          <w:ilvl w:val="0"/>
+          <w:numId w:val="17"/>
+        </w:numPr>
+        <w:tabs>
+          <w:tab w:val="left" w:pos="9602"/>
+        </w:tabs>
+      </w:pPr>
+      <w:r>
+        <w:t xml:space="preserve">Layer symbols over each other like Choropleth first and then a graduated symbol. (Income v Education). </w:t>
+      </w:r>
+    </w:p>
+    <w:p>
+      <w:pPr>
+        <w:pStyle w:val="ListParagraph"/>
+        <w:tabs>
+          <w:tab w:val="left" w:pos="9602"/>
+        </w:tabs>
+        <w:ind w:left="1854"/>
+      </w:pPr>
+    </w:p>
+    <w:p>
+      <w:pPr>
+        <w:tabs>
+          <w:tab w:val="left" w:pos="9602"/>
+        </w:tabs>
+        <w:ind w:left="1494"/>
+      </w:pPr>
+      <w:r>
+        <w:t>Correlation between education and employment is key theme of assignment.</w:t>
+      </w:r>
+    </w:p>
+    <w:p>
+      <w:pPr>
+        <w:tabs>
+          <w:tab w:val="left" w:pos="9602"/>
+        </w:tabs>
+        <w:ind w:left="1494"/>
+      </w:pPr>
+      <w:r>
+        <w:t>Geographical area should be at least ED (Electoral divisions) – 3440 of these.</w:t>
+      </w:r>
+    </w:p>
+    <w:p>
+      <w:pPr>
+        <w:tabs>
+          <w:tab w:val="left" w:pos="9602"/>
+        </w:tabs>
+      </w:pPr>
+    </w:p>
+    <w:p>
+      <w:pPr>
+        <w:tabs>
+          <w:tab w:val="left" w:pos="9602"/>
+        </w:tabs>
+      </w:pPr>
+    </w:p>
+    <w:p>
+      <w:pPr>
+        <w:pStyle w:val="Heading1"/>
+      </w:pPr>
+      <w:bookmarkStart w:id="14" w:name="_Ref117777739"/>
+      <w:bookmarkStart w:id="15" w:name="_Toc120449655"/>
+      <w:r>
+        <w:lastRenderedPageBreak/>
+        <w:t>Insights</w:t>
+      </w:r>
+      <w:bookmarkEnd w:id="14"/>
+      <w:r>
+        <w:t xml:space="preserve"> </w:t>
+      </w:r>
+      <w:r>
+        <w:t>and Conclusions</w:t>
+      </w:r>
+      <w:bookmarkEnd w:id="15"/>
+    </w:p>
+    <w:p>
+      <w:pPr>
+        <w:pStyle w:val="Heading2"/>
+      </w:pPr>
+      <w:bookmarkStart w:id="16" w:name="_Toc120449656"/>
+      <w:r>
+        <w:t>Changing Patterns in Rates in Employment</w:t>
+      </w:r>
+      <w:bookmarkEnd w:id="16"/>
+    </w:p>
+    <w:p>
+      <w:pPr>
+        <w:tabs>
+          <w:tab w:val="left" w:pos="9602"/>
+        </w:tabs>
+      </w:pPr>
+      <w:r>
+        <w:t xml:space="preserve">It is clear that employment rates have significantly improved in the period since the 2011 economic collapse, particularly in EDs in the Dublin North constituency. </w:t>
+      </w:r>
+    </w:p>
+    <w:p>
+      <w:pPr>
+        <w:tabs>
+          <w:tab w:val="left" w:pos="9602"/>
+        </w:tabs>
+      </w:pPr>
+      <w:r>
+        <w:t>However, stubborn pockets of high</w:t>
+      </w:r>
+      <w:r>
+        <w:t>er</w:t>
+      </w:r>
+      <w:r>
+        <w:t xml:space="preserve"> unemployment remain in areas such as Mulhuddart, Finglas, and Ballymum, highlighting the challenges which persist in these areas.</w:t>
+      </w:r>
+    </w:p>
+    <w:p/>
+    <w:p>
+      <w:pPr>
+        <w:pStyle w:val="Heading2"/>
+      </w:pPr>
+      <w:bookmarkStart w:id="17" w:name="_Ref120447184"/>
+      <w:bookmarkStart w:id="18" w:name="_Toc120449657"/>
+      <w:r>
+        <w:t>Relation of Education to Unemployment</w:t>
+      </w:r>
+      <w:bookmarkEnd w:id="17"/>
+      <w:bookmarkEnd w:id="18"/>
+    </w:p>
+    <w:p>
+      <w:r>
+        <w:t xml:space="preserve">A comparison of the distribution of education levels in our Electoral Division focus area against the 2016 Unemployment map in Section </w:t>
+      </w:r>
+      <w:r>
+        <w:fldChar w:fldCharType="begin"/>
+      </w:r>
+      <w:r>
+        <w:instrText xml:space="preserve"> REF _Ref120444063 \r \h </w:instrText>
+      </w:r>
+      <w:r>
+        <w:fldChar w:fldCharType="separate"/>
+      </w:r>
+      <w:r>
+        <w:t>2.1</w:t>
+      </w:r>
+      <w:r>
+        <w:fldChar w:fldCharType="end"/>
+      </w:r>
+      <w:r>
+        <w:t xml:space="preserve"> shows a clear correlation.</w:t>
+      </w:r>
+    </w:p>
+    <w:p>
+      <w:r>
+        <w:t>Areas of persistent unemployment in the 2011 and 2016 Census data, such as Ballymun and Finglas, have the lowest figures in terms of population with a third level qualification. There will obviously be a multitude of factors effecting unemployment rates, but lack of access to higher education is clearly and issue in some sections of North Dublin.</w:t>
+      </w:r>
+    </w:p>
+    <w:p>
+      <w:r>
+        <w:t xml:space="preserve">The hypothesis that populations with higher academic qualifications are inordinately concentrated in certain areas appears to be validated by the map in Section </w:t>
+      </w:r>
+      <w:r>
+        <w:fldChar w:fldCharType="begin"/>
+      </w:r>
+      <w:r>
+        <w:instrText xml:space="preserve"> REF _Ref120444429 \r \h </w:instrText>
+      </w:r>
+      <w:r>
+        <w:fldChar w:fldCharType="separate"/>
+      </w:r>
+      <w:r>
+        <w:t>2.2</w:t>
+      </w:r>
+      <w:r>
+        <w:fldChar w:fldCharType="end"/>
+      </w:r>
+      <w:r>
+        <w:t>. As an example, there is a clear cluster of Electoral Divisions in the Clontarf area with strong rates of higher education (dark blue), in contrast to the lighter ‘less affluent’ neighbouring Divisions.</w:t>
       </w:r>
     </w:p>
     <w:p/>
@@ -2136,57 +2510,59 @@
       <w:pPr>
         <w:pStyle w:val="Heading2"/>
       </w:pPr>
-      <w:bookmarkStart w:id="13" w:name="_Toc120123906"/>
-      <w:r>
-        <w:t>Problem 2</w:t>
-      </w:r>
-      <w:bookmarkEnd w:id="13"/>
+      <w:bookmarkStart w:id="19" w:name="_Toc120449658"/>
+      <w:r>
+        <w:t>Socio-Economic Groups and Education</w:t>
+      </w:r>
+      <w:bookmarkEnd w:id="19"/>
     </w:p>
     <w:p>
       <w:r>
         <w:t xml:space="preserve">The </w:t>
+      </w:r>
+      <w:r>
+        <w:t>positive correlation between those who identify as members of the A or B Socio-Economic Group and their rates of third level education is present</w:t>
+      </w:r>
+      <w:r>
+        <w:t>,</w:t>
+      </w:r>
+      <w:r>
+        <w:t xml:space="preserve"> but </w:t>
+      </w:r>
+      <w:r>
+        <w:t xml:space="preserve">it </w:t>
+      </w:r>
+      <w:r>
+        <w:t xml:space="preserve">is not as striking as the observations discussed in Section </w:t>
+      </w:r>
+      <w:r>
+        <w:fldChar w:fldCharType="begin"/>
+      </w:r>
+      <w:r>
+        <w:instrText xml:space="preserve"> REF _Ref120447184 \r \h </w:instrText>
+      </w:r>
+      <w:r>
+        <w:fldChar w:fldCharType="separate"/>
+      </w:r>
+      <w:r>
+        <w:t>3.2</w:t>
+      </w:r>
+      <w:r>
+        <w:fldChar w:fldCharType="end"/>
+      </w:r>
+      <w:r>
+        <w:t xml:space="preserve"> above.</w:t>
+      </w:r>
+    </w:p>
+    <w:p>
+      <w:r>
+        <w:t>One notable observation is the clear preference for Dublin’s ‘elite’ to live in the fashionable Electoral Divisions in Howth.</w:t>
       </w:r>
     </w:p>
     <w:p/>
     <w:p/>
     <w:p>
       <w:pPr>
-        <w:pStyle w:val="Heading2"/>
-      </w:pPr>
-      <w:r>
-        <w:t>Changing Patterns in Rates in Employment</w:t>
-      </w:r>
-    </w:p>
-    <w:p>
-      <w:pPr>
-        <w:tabs>
-          <w:tab w:val="left" w:pos="9602"/>
-        </w:tabs>
-      </w:pPr>
-      <w:r>
-        <w:t xml:space="preserve">It is clear that employment rates have significantly improved in the period since the 2011 economic collapse, particularly in EDs in the Dublin North constituency. </w:t>
-      </w:r>
-    </w:p>
-    <w:p>
-      <w:pPr>
-        <w:tabs>
-          <w:tab w:val="left" w:pos="9602"/>
-        </w:tabs>
-      </w:pPr>
-      <w:r>
-        <w:t>However, stubborn pockets of high</w:t>
-      </w:r>
-      <w:r>
-        <w:t>er</w:t>
-      </w:r>
-      <w:r>
-        <w:t xml:space="preserve"> unemployment remain in areas such as Mulhuddart, Finglas, and Ballymum, highlighting the challenges which persist in these areas.</w:t>
-      </w:r>
-    </w:p>
-    <w:p/>
-    <w:p/>
-    <w:p>
-      <w:pPr>
         <w:pStyle w:val="mz"/>
         <w:shd w:val="clear" w:color="auto" w:fill="FFFFFF"/>
         <w:spacing w:before="206" w:beforeAutospacing="0" w:after="0" w:afterAutospacing="0"/>
@@ -2200,11 +2576,11 @@
       </w:pPr>
     </w:p>
     <w:sectPr>
-      <w:headerReference w:type="even" r:id="rId22"/>
-      <w:headerReference w:type="default" r:id="rId23"/>
-      <w:footerReference w:type="even" r:id="rId24"/>
-      <w:footerReference w:type="default" r:id="rId25"/>
-      <w:headerReference w:type="first" r:id="rId26"/>
+      <w:headerReference w:type="even" r:id="rId24"/>
+      <w:headerReference w:type="default" r:id="rId25"/>
+      <w:footerReference w:type="even" r:id="rId26"/>
+      <w:footerReference w:type="default" r:id="rId27"/>
+      <w:headerReference w:type="first" r:id="rId28"/>
       <w:pgSz w:w="11907" w:h="16840" w:code="9"/>
       <w:pgMar w:top="1020" w:right="737" w:bottom="1020" w:left="737" w:header="454" w:footer="283" w:gutter="567"/>
       <w:cols w:space="720"/>
@@ -7629,12 +8005,7 @@
 </file>
 
 <file path=customXml/item1.xml><?xml version="1.0" encoding="utf-8"?>
-<?mso-contentType ?>
-<FormTemplates xmlns="http://schemas.microsoft.com/sharepoint/v3/contenttype/forms">
-  <Display>DocumentLibraryForm</Display>
-  <Edit>DocumentLibraryForm</Edit>
-  <New>DocumentLibraryForm</New>
-</FormTemplates>
+<b:Sources xmlns:b="http://schemas.openxmlformats.org/officeDocument/2006/bibliography" xmlns="http://schemas.openxmlformats.org/officeDocument/2006/bibliography" SelectedStyle="\APA.XSL" StyleName="APA"/>
 </file>
 
 <file path=customXml/item2.xml><?xml version="1.0" encoding="utf-8"?>
@@ -7724,6 +8095,86 @@
 </file>
 
 <file path=customXml/item3.xml><?xml version="1.0" encoding="utf-8"?>
+<?mso-contentType ?>
+<FormTemplates xmlns="http://schemas.microsoft.com/sharepoint/v3/contenttype/forms">
+  <Display>DocumentLibraryForm</Display>
+  <Edit>DocumentLibraryForm</Edit>
+  <New>DocumentLibraryForm</New>
+</FormTemplates>
+</file>
+
+<file path=customXml/item4.xml><?xml version="1.0" encoding="utf-8"?>
+<?mso-contentType ?>
+<customXsn xmlns="http://schemas.microsoft.com/office/2006/metadata/customXsn">
+  <xsnLocation/>
+  <cached>True</cached>
+  <openByDefault>True</openByDefault>
+  <xsnScope/>
+</customXsn>
+</file>
+
+<file path=customXml/item5.xml><?xml version="1.0" encoding="utf-8"?>
+<p:properties xmlns:p="http://schemas.microsoft.com/office/2006/metadata/properties" xmlns:xsi="http://www.w3.org/2001/XMLSchema-instance" xmlns:pc="http://schemas.microsoft.com/office/infopath/2007/PartnerControls">
+  <documentManagement>
+    <TaxKeywordTaxHTField xmlns="5c1b9bb2-1639-4569-abf8-361ff49d18c0">
+      <Terms xmlns="http://schemas.microsoft.com/office/infopath/2007/PartnerControls">
+        <TermInfo xmlns="http://schemas.microsoft.com/office/infopath/2007/PartnerControls">
+          <TermName>Data Visualisations and Communication</TermName>
+          <TermId>11111111-1111-1111-1111-111111111111</TermId>
+        </TermInfo>
+      </Terms>
+    </TaxKeywordTaxHTField>
+    <TaxCatchAll xmlns="5c1b9bb2-1639-4569-abf8-361ff49d18c0">
+      <Value>168</Value>
+      <Value>6</Value>
+      <Value>4</Value>
+      <Value>3</Value>
+      <Value>167</Value>
+      <Value>1</Value>
+    </TaxCatchAll>
+    <k375496e9e1d4cf7b8304db24b3b1dc5 xmlns="5c1b9bb2-1639-4569-abf8-361ff49d18c0">
+      <Terms xmlns="http://schemas.microsoft.com/office/infopath/2007/PartnerControls"/>
+    </k375496e9e1d4cf7b8304db24b3b1dc5>
+    <Doc.No. xmlns="5c1b9bb2-1639-4569-abf8-361ff49d18c0" xsi:nil="true"/>
+    <k0b2f826cebc49b399f646925834cd57 xmlns="5c1b9bb2-1639-4569-abf8-361ff49d18c0">
+      <Terms xmlns="http://schemas.microsoft.com/office/infopath/2007/PartnerControls">
+        <TermInfo xmlns="http://schemas.microsoft.com/office/infopath/2007/PartnerControls">
+          <TermName xmlns="http://schemas.microsoft.com/office/infopath/2007/PartnerControls">No</TermName>
+          <TermId xmlns="http://schemas.microsoft.com/office/infopath/2007/PartnerControls">db5cd7d0-819b-410f-962f-6615d83ad4b0</TermId>
+        </TermInfo>
+      </Terms>
+    </k0b2f826cebc49b399f646925834cd57>
+    <m6282953a1324c7dbf10c941a684715f xmlns="5c1b9bb2-1639-4569-abf8-361ff49d18c0">
+      <Terms xmlns="http://schemas.microsoft.com/office/infopath/2007/PartnerControls"/>
+    </m6282953a1324c7dbf10c941a684715f>
+    <RoutingRuleDescription xmlns="http://schemas.microsoft.com/sharepoint/v3" xsi:nil="true"/>
+    <Location xmlns="http://schemas.microsoft.com/sharepoint/v3/fields" xsi:nil="true"/>
+    <cccaafc1256d40b09cc783bfe22f5c32 xmlns="5c1b9bb2-1639-4569-abf8-361ff49d18c0">
+      <Terms xmlns="http://schemas.microsoft.com/office/infopath/2007/PartnerControls">
+        <TermInfo xmlns="http://schemas.microsoft.com/office/infopath/2007/PartnerControls">
+          <TermName xmlns="http://schemas.microsoft.com/office/infopath/2007/PartnerControls">None</TermName>
+          <TermId xmlns="http://schemas.microsoft.com/office/infopath/2007/PartnerControls">b44969fd-4446-4d2a-b999-3ffbb251ce01</TermId>
+        </TermInfo>
+      </Terms>
+    </cccaafc1256d40b09cc783bfe22f5c32>
+    <Issue xmlns="5c1b9bb2-1639-4569-abf8-361ff49d18c0" xsi:nil="true"/>
+    <_dlc_DocId xmlns="a186bcf1-0ea9-4f9d-97ce-5956c7a58864">2A4JNW5QJPRT-689367291-1191</_dlc_DocId>
+    <_dlc_DocIdUrl xmlns="a186bcf1-0ea9-4f9d-97ce-5956c7a58864">
+      <Url>https://connect/teamshare/IMandT/TeamPrivate/AIInfra/_layouts/DocIdRedir.aspx?ID=2A4JNW5QJPRT-689367291-1191</Url>
+      <Description>2A4JNW5QJPRT-689367291-1191</Description>
+    </_dlc_DocIdUrl>
+    <Document_x0020_Type xmlns="14314bf2-d8ea-460d-9f54-3c374d3d0bc0">Report</Document_x0020_Type>
+    <Project_x0020_Name xmlns="14314bf2-d8ea-460d-9f54-3c374d3d0bc0" xsi:nil="true"/>
+  </documentManagement>
+</p:properties>
+</file>
+
+<file path=customXml/item6.xml><?xml version="1.0" encoding="utf-8"?>
+<?mso-contentType ?>
+<SharedContentType xmlns="Microsoft.SharePoint.Taxonomy.ContentTypeSync" SourceId="1a4ba186-3518-432c-9561-7a0f3424a65e" ContentTypeId="0x010100A7E734F647EE7C4F86DAB9A69098C7820224" PreviousValue="false"/>
+</file>
+
+<file path=customXml/item7.xml><?xml version="1.0" encoding="utf-8"?>
 <ct:contentTypeSchema xmlns:ct="http://schemas.microsoft.com/office/2006/metadata/contentType" xmlns:ma="http://schemas.microsoft.com/office/2006/metadata/properties/metaAttributes" ct:_="" ma:_="" ma:contentTypeName="Word" ma:contentTypeID="0x010100A7E734F647EE7C4F86DAB9A69098C782022400BF6E643B4A341345BD6363F8CE34B5D8" ma:contentTypeVersion="9" ma:contentTypeDescription="" ma:contentTypeScope="" ma:versionID="8c01b84df54c4dedb4075576339ac11a">
   <xsd:schema xmlns:xsd="http://www.w3.org/2001/XMLSchema" xmlns:xs="http://www.w3.org/2001/XMLSchema" xmlns:p="http://schemas.microsoft.com/office/2006/metadata/properties" xmlns:ns1="http://schemas.microsoft.com/sharepoint/v3" xmlns:ns2="http://schemas.microsoft.com/sharepoint/v3/fields" xmlns:ns3="5c1b9bb2-1639-4569-abf8-361ff49d18c0" xmlns:ns4="a186bcf1-0ea9-4f9d-97ce-5956c7a58864" xmlns:ns5="14314bf2-d8ea-460d-9f54-3c374d3d0bc0" targetNamespace="http://schemas.microsoft.com/office/2006/metadata/properties" ma:root="true" ma:fieldsID="836ab43a5a708514794883ee9e678ed3" ns1:_="" ns2:_="" ns3:_="" ns4:_="" ns5:_="">
     <xsd:import namespace="http://schemas.microsoft.com/sharepoint/v3"/>
@@ -8002,85 +8453,10 @@
 </ct:contentTypeSchema>
 </file>
 
-<file path=customXml/item4.xml><?xml version="1.0" encoding="utf-8"?>
-<?mso-contentType ?>
-<SharedContentType xmlns="Microsoft.SharePoint.Taxonomy.ContentTypeSync" SourceId="1a4ba186-3518-432c-9561-7a0f3424a65e" ContentTypeId="0x010100A7E734F647EE7C4F86DAB9A69098C7820224" PreviousValue="false"/>
-</file>
-
-<file path=customXml/item5.xml><?xml version="1.0" encoding="utf-8"?>
-<p:properties xmlns:p="http://schemas.microsoft.com/office/2006/metadata/properties" xmlns:xsi="http://www.w3.org/2001/XMLSchema-instance" xmlns:pc="http://schemas.microsoft.com/office/infopath/2007/PartnerControls">
-  <documentManagement>
-    <TaxKeywordTaxHTField xmlns="5c1b9bb2-1639-4569-abf8-361ff49d18c0">
-      <Terms xmlns="http://schemas.microsoft.com/office/infopath/2007/PartnerControls">
-        <TermInfo xmlns="http://schemas.microsoft.com/office/infopath/2007/PartnerControls">
-          <TermName>Data Visualisations and Communication</TermName>
-          <TermId>11111111-1111-1111-1111-111111111111</TermId>
-        </TermInfo>
-      </Terms>
-    </TaxKeywordTaxHTField>
-    <TaxCatchAll xmlns="5c1b9bb2-1639-4569-abf8-361ff49d18c0">
-      <Value>168</Value>
-      <Value>6</Value>
-      <Value>4</Value>
-      <Value>3</Value>
-      <Value>167</Value>
-      <Value>1</Value>
-    </TaxCatchAll>
-    <k375496e9e1d4cf7b8304db24b3b1dc5 xmlns="5c1b9bb2-1639-4569-abf8-361ff49d18c0">
-      <Terms xmlns="http://schemas.microsoft.com/office/infopath/2007/PartnerControls"/>
-    </k375496e9e1d4cf7b8304db24b3b1dc5>
-    <Doc.No. xmlns="5c1b9bb2-1639-4569-abf8-361ff49d18c0" xsi:nil="true"/>
-    <k0b2f826cebc49b399f646925834cd57 xmlns="5c1b9bb2-1639-4569-abf8-361ff49d18c0">
-      <Terms xmlns="http://schemas.microsoft.com/office/infopath/2007/PartnerControls">
-        <TermInfo xmlns="http://schemas.microsoft.com/office/infopath/2007/PartnerControls">
-          <TermName xmlns="http://schemas.microsoft.com/office/infopath/2007/PartnerControls">No</TermName>
-          <TermId xmlns="http://schemas.microsoft.com/office/infopath/2007/PartnerControls">db5cd7d0-819b-410f-962f-6615d83ad4b0</TermId>
-        </TermInfo>
-      </Terms>
-    </k0b2f826cebc49b399f646925834cd57>
-    <m6282953a1324c7dbf10c941a684715f xmlns="5c1b9bb2-1639-4569-abf8-361ff49d18c0">
-      <Terms xmlns="http://schemas.microsoft.com/office/infopath/2007/PartnerControls"/>
-    </m6282953a1324c7dbf10c941a684715f>
-    <RoutingRuleDescription xmlns="http://schemas.microsoft.com/sharepoint/v3" xsi:nil="true"/>
-    <Location xmlns="http://schemas.microsoft.com/sharepoint/v3/fields" xsi:nil="true"/>
-    <cccaafc1256d40b09cc783bfe22f5c32 xmlns="5c1b9bb2-1639-4569-abf8-361ff49d18c0">
-      <Terms xmlns="http://schemas.microsoft.com/office/infopath/2007/PartnerControls">
-        <TermInfo xmlns="http://schemas.microsoft.com/office/infopath/2007/PartnerControls">
-          <TermName xmlns="http://schemas.microsoft.com/office/infopath/2007/PartnerControls">None</TermName>
-          <TermId xmlns="http://schemas.microsoft.com/office/infopath/2007/PartnerControls">b44969fd-4446-4d2a-b999-3ffbb251ce01</TermId>
-        </TermInfo>
-      </Terms>
-    </cccaafc1256d40b09cc783bfe22f5c32>
-    <Issue xmlns="5c1b9bb2-1639-4569-abf8-361ff49d18c0" xsi:nil="true"/>
-    <_dlc_DocId xmlns="a186bcf1-0ea9-4f9d-97ce-5956c7a58864">2A4JNW5QJPRT-689367291-1191</_dlc_DocId>
-    <_dlc_DocIdUrl xmlns="a186bcf1-0ea9-4f9d-97ce-5956c7a58864">
-      <Url>https://connect/teamshare/IMandT/TeamPrivate/AIInfra/_layouts/DocIdRedir.aspx?ID=2A4JNW5QJPRT-689367291-1191</Url>
-      <Description>2A4JNW5QJPRT-689367291-1191</Description>
-    </_dlc_DocIdUrl>
-    <Document_x0020_Type xmlns="14314bf2-d8ea-460d-9f54-3c374d3d0bc0">Report</Document_x0020_Type>
-    <Project_x0020_Name xmlns="14314bf2-d8ea-460d-9f54-3c374d3d0bc0" xsi:nil="true"/>
-  </documentManagement>
-</p:properties>
-</file>
-
-<file path=customXml/item6.xml><?xml version="1.0" encoding="utf-8"?>
-<?mso-contentType ?>
-<customXsn xmlns="http://schemas.microsoft.com/office/2006/metadata/customXsn">
-  <xsnLocation/>
-  <cached>True</cached>
-  <openByDefault>True</openByDefault>
-  <xsnScope/>
-</customXsn>
-</file>
-
-<file path=customXml/item7.xml><?xml version="1.0" encoding="utf-8"?>
-<b:Sources xmlns:b="http://schemas.openxmlformats.org/officeDocument/2006/bibliography" xmlns="http://schemas.openxmlformats.org/officeDocument/2006/bibliography" SelectedStyle="\APA.XSL" StyleName="APA"/>
-</file>
-
 <file path=customXml/itemProps1.xml><?xml version="1.0" encoding="utf-8"?>
-<ds:datastoreItem xmlns:ds="http://schemas.openxmlformats.org/officeDocument/2006/customXml" ds:itemID="{DCA83557-F125-4F89-AC3A-D3DD4CB2C773}">
+<ds:datastoreItem xmlns:ds="http://schemas.openxmlformats.org/officeDocument/2006/customXml" ds:itemID="{9A748CAE-7911-4263-A727-A587A5AC3E3E}">
   <ds:schemaRefs>
-    <ds:schemaRef ds:uri="http://schemas.microsoft.com/sharepoint/v3/contenttype/forms"/>
+    <ds:schemaRef ds:uri="http://schemas.openxmlformats.org/officeDocument/2006/bibliography"/>
   </ds:schemaRefs>
 </ds:datastoreItem>
 </file>
@@ -8094,6 +8470,44 @@
 </file>
 
 <file path=customXml/itemProps3.xml><?xml version="1.0" encoding="utf-8"?>
+<ds:datastoreItem xmlns:ds="http://schemas.openxmlformats.org/officeDocument/2006/customXml" ds:itemID="{DCA83557-F125-4F89-AC3A-D3DD4CB2C773}">
+  <ds:schemaRefs>
+    <ds:schemaRef ds:uri="http://schemas.microsoft.com/sharepoint/v3/contenttype/forms"/>
+  </ds:schemaRefs>
+</ds:datastoreItem>
+</file>
+
+<file path=customXml/itemProps4.xml><?xml version="1.0" encoding="utf-8"?>
+<ds:datastoreItem xmlns:ds="http://schemas.openxmlformats.org/officeDocument/2006/customXml" ds:itemID="{46E24F54-4F01-4CC5-BE7A-F5B43C4DFA15}">
+  <ds:schemaRefs>
+    <ds:schemaRef ds:uri="http://schemas.microsoft.com/office/2006/metadata/customXsn"/>
+  </ds:schemaRefs>
+</ds:datastoreItem>
+</file>
+
+<file path=customXml/itemProps5.xml><?xml version="1.0" encoding="utf-8"?>
+<ds:datastoreItem xmlns:ds="http://schemas.openxmlformats.org/officeDocument/2006/customXml" ds:itemID="{D8A62D0C-17AF-45D8-97D2-A7773FB42A74}">
+  <ds:schemaRefs>
+    <ds:schemaRef ds:uri="http://schemas.microsoft.com/office/2006/metadata/properties"/>
+    <ds:schemaRef ds:uri="http://schemas.microsoft.com/office/infopath/2007/PartnerControls"/>
+    <ds:schemaRef ds:uri="5c1b9bb2-1639-4569-abf8-361ff49d18c0"/>
+    <ds:schemaRef ds:uri="http://schemas.microsoft.com/sharepoint/v3"/>
+    <ds:schemaRef ds:uri="http://schemas.microsoft.com/sharepoint/v3/fields"/>
+    <ds:schemaRef ds:uri="a186bcf1-0ea9-4f9d-97ce-5956c7a58864"/>
+    <ds:schemaRef ds:uri="14314bf2-d8ea-460d-9f54-3c374d3d0bc0"/>
+  </ds:schemaRefs>
+</ds:datastoreItem>
+</file>
+
+<file path=customXml/itemProps6.xml><?xml version="1.0" encoding="utf-8"?>
+<ds:datastoreItem xmlns:ds="http://schemas.openxmlformats.org/officeDocument/2006/customXml" ds:itemID="{82EF24C0-F9A1-46DE-9B74-635EECB0D344}">
+  <ds:schemaRefs>
+    <ds:schemaRef ds:uri="Microsoft.SharePoint.Taxonomy.ContentTypeSync"/>
+  </ds:schemaRefs>
+</ds:datastoreItem>
+</file>
+
+<file path=customXml/itemProps7.xml><?xml version="1.0" encoding="utf-8"?>
 <ds:datastoreItem xmlns:ds="http://schemas.openxmlformats.org/officeDocument/2006/customXml" ds:itemID="{8E87A96F-618F-45DE-900C-C26A50036DF2}">
   <ds:schemaRefs>
     <ds:schemaRef ds:uri="http://schemas.microsoft.com/office/2006/metadata/contentType"/>
@@ -8113,42 +8527,4 @@
     <ds:schemaRef ds:uri="http://schemas.microsoft.com/internal/obd"/>
   </ds:schemaRefs>
 </ds:datastoreItem>
-</file>
-
-<file path=customXml/itemProps4.xml><?xml version="1.0" encoding="utf-8"?>
-<ds:datastoreItem xmlns:ds="http://schemas.openxmlformats.org/officeDocument/2006/customXml" ds:itemID="{82EF24C0-F9A1-46DE-9B74-635EECB0D344}">
-  <ds:schemaRefs>
-    <ds:schemaRef ds:uri="Microsoft.SharePoint.Taxonomy.ContentTypeSync"/>
-  </ds:schemaRefs>
-</ds:datastoreItem>
-</file>
-
-<file path=customXml/itemProps5.xml><?xml version="1.0" encoding="utf-8"?>
-<ds:datastoreItem xmlns:ds="http://schemas.openxmlformats.org/officeDocument/2006/customXml" ds:itemID="{D8A62D0C-17AF-45D8-97D2-A7773FB42A74}">
-  <ds:schemaRefs>
-    <ds:schemaRef ds:uri="http://schemas.microsoft.com/office/2006/metadata/properties"/>
-    <ds:schemaRef ds:uri="http://schemas.microsoft.com/office/infopath/2007/PartnerControls"/>
-    <ds:schemaRef ds:uri="5c1b9bb2-1639-4569-abf8-361ff49d18c0"/>
-    <ds:schemaRef ds:uri="http://schemas.microsoft.com/sharepoint/v3"/>
-    <ds:schemaRef ds:uri="http://schemas.microsoft.com/sharepoint/v3/fields"/>
-    <ds:schemaRef ds:uri="a186bcf1-0ea9-4f9d-97ce-5956c7a58864"/>
-    <ds:schemaRef ds:uri="14314bf2-d8ea-460d-9f54-3c374d3d0bc0"/>
-  </ds:schemaRefs>
-</ds:datastoreItem>
-</file>
-
-<file path=customXml/itemProps6.xml><?xml version="1.0" encoding="utf-8"?>
-<ds:datastoreItem xmlns:ds="http://schemas.openxmlformats.org/officeDocument/2006/customXml" ds:itemID="{46E24F54-4F01-4CC5-BE7A-F5B43C4DFA15}">
-  <ds:schemaRefs>
-    <ds:schemaRef ds:uri="http://schemas.microsoft.com/office/2006/metadata/customXsn"/>
-  </ds:schemaRefs>
-</ds:datastoreItem>
-</file>
-
-<file path=customXml/itemProps7.xml><?xml version="1.0" encoding="utf-8"?>
-<ds:datastoreItem xmlns:ds="http://schemas.openxmlformats.org/officeDocument/2006/customXml" ds:itemID="{9A748CAE-7911-4263-A727-A587A5AC3E3E}">
-  <ds:schemaRefs>
-    <ds:schemaRef ds:uri="http://schemas.openxmlformats.org/officeDocument/2006/bibliography"/>
-  </ds:schemaRefs>
-</ds:datastoreItem>
 </file>
</xml_diff>